<commit_message>
add mounts denine resolver
</commit_message>
<xml_diff>
--- a/Docker Resolver.docx
+++ b/Docker Resolver.docx
@@ -10,23 +10,13 @@
           <w:szCs w:val="28"/>
         </w:rPr>
       </w:pPr>
-      <w:proofErr w:type="spellStart"/>
       <w:r>
         <w:rPr>
           <w:b/>
           <w:sz w:val="28"/>
           <w:szCs w:val="28"/>
         </w:rPr>
-        <w:t>Docker</w:t>
-      </w:r>
-      <w:proofErr w:type="spellEnd"/>
-      <w:r>
-        <w:rPr>
-          <w:b/>
-          <w:sz w:val="28"/>
-          <w:szCs w:val="28"/>
-        </w:rPr>
-        <w:t xml:space="preserve"> solutions resolver</w:t>
+        <w:t>Docker solutions resolver</w:t>
       </w:r>
     </w:p>
     <w:p>
@@ -57,25 +47,7 @@
           <w:sz w:val="28"/>
           <w:szCs w:val="28"/>
         </w:rPr>
-        <w:t xml:space="preserve">Resolve conflict image from </w:t>
-      </w:r>
-      <w:proofErr w:type="spellStart"/>
-      <w:r>
-        <w:rPr>
-          <w:b/>
-          <w:sz w:val="28"/>
-          <w:szCs w:val="28"/>
-        </w:rPr>
-        <w:t>docker</w:t>
-      </w:r>
-      <w:proofErr w:type="spellEnd"/>
-      <w:r>
-        <w:rPr>
-          <w:b/>
-          <w:sz w:val="28"/>
-          <w:szCs w:val="28"/>
-        </w:rPr>
-        <w:t xml:space="preserve"> </w:t>
+        <w:t xml:space="preserve">Resolve conflict image from docker </w:t>
       </w:r>
     </w:p>
     <w:p>
@@ -89,10 +61,6 @@
           <w:color w:val="000000" w:themeColor="text1"/>
         </w:rPr>
       </w:pPr>
-      <w:bookmarkStart w:id="0" w:name="_GoBack"/>
-      <w:bookmarkEnd w:id="0"/>
-      <w:proofErr w:type="spellStart"/>
-      <w:proofErr w:type="gramStart"/>
       <w:r>
         <w:rPr>
           <w:rFonts w:ascii="Monaco" w:hAnsi="Monaco" w:cs="Monaco"/>
@@ -100,10 +68,20 @@
           <w:sz w:val="20"/>
           <w:szCs w:val="20"/>
         </w:rPr>
-        <w:t>docker</w:t>
+        <w:t>docker rm -f $(docker ps -aq)</w:t>
       </w:r>
-      <w:proofErr w:type="spellEnd"/>
-      <w:proofErr w:type="gramEnd"/>
+    </w:p>
+    <w:p>
+      <w:pPr>
+        <w:pStyle w:val="ListParagraph"/>
+        <w:numPr>
+          <w:ilvl w:val="0"/>
+          <w:numId w:val="1"/>
+        </w:numPr>
+        <w:rPr>
+          <w:color w:val="000000" w:themeColor="text1"/>
+        </w:rPr>
+      </w:pPr>
       <w:r>
         <w:rPr>
           <w:rFonts w:ascii="Monaco" w:hAnsi="Monaco" w:cs="Monaco"/>
@@ -111,9 +89,20 @@
           <w:sz w:val="20"/>
           <w:szCs w:val="20"/>
         </w:rPr>
-        <w:t xml:space="preserve"> </w:t>
+        <w:t>Mounts Denine</w:t>
       </w:r>
-      <w:proofErr w:type="spellStart"/>
+    </w:p>
+    <w:p>
+      <w:pPr>
+        <w:pStyle w:val="ListParagraph"/>
+        <w:numPr>
+          <w:ilvl w:val="1"/>
+          <w:numId w:val="1"/>
+        </w:numPr>
+        <w:rPr>
+          <w:color w:val="000000" w:themeColor="text1"/>
+        </w:rPr>
+      </w:pPr>
       <w:r>
         <w:rPr>
           <w:rFonts w:ascii="Monaco" w:hAnsi="Monaco" w:cs="Monaco"/>
@@ -121,78 +110,10 @@
           <w:sz w:val="20"/>
           <w:szCs w:val="20"/>
         </w:rPr>
-        <w:t>rm</w:t>
+        <w:t>Should add project folder’s path to docker share file preferent</w:t>
       </w:r>
-      <w:proofErr w:type="spellEnd"/>
-      <w:r>
-        <w:rPr>
-          <w:rFonts w:ascii="Monaco" w:hAnsi="Monaco" w:cs="Monaco"/>
-          <w:color w:val="000000" w:themeColor="text1"/>
-          <w:sz w:val="20"/>
-          <w:szCs w:val="20"/>
-        </w:rPr>
-        <w:t xml:space="preserve"> -f $(</w:t>
-      </w:r>
-      <w:proofErr w:type="spellStart"/>
-      <w:r>
-        <w:rPr>
-          <w:rFonts w:ascii="Monaco" w:hAnsi="Monaco" w:cs="Monaco"/>
-          <w:color w:val="000000" w:themeColor="text1"/>
-          <w:sz w:val="20"/>
-          <w:szCs w:val="20"/>
-        </w:rPr>
-        <w:t>docker</w:t>
-      </w:r>
-      <w:proofErr w:type="spellEnd"/>
-      <w:r>
-        <w:rPr>
-          <w:rFonts w:ascii="Monaco" w:hAnsi="Monaco" w:cs="Monaco"/>
-          <w:color w:val="000000" w:themeColor="text1"/>
-          <w:sz w:val="20"/>
-          <w:szCs w:val="20"/>
-        </w:rPr>
-        <w:t xml:space="preserve"> </w:t>
-      </w:r>
-      <w:proofErr w:type="spellStart"/>
-      <w:r>
-        <w:rPr>
-          <w:rFonts w:ascii="Monaco" w:hAnsi="Monaco" w:cs="Monaco"/>
-          <w:color w:val="000000" w:themeColor="text1"/>
-          <w:sz w:val="20"/>
-          <w:szCs w:val="20"/>
-        </w:rPr>
-        <w:t>ps</w:t>
-      </w:r>
-      <w:proofErr w:type="spellEnd"/>
-      <w:r>
-        <w:rPr>
-          <w:rFonts w:ascii="Monaco" w:hAnsi="Monaco" w:cs="Monaco"/>
-          <w:color w:val="000000" w:themeColor="text1"/>
-          <w:sz w:val="20"/>
-          <w:szCs w:val="20"/>
-        </w:rPr>
-        <w:t xml:space="preserve"> -</w:t>
-      </w:r>
-      <w:proofErr w:type="spellStart"/>
-      <w:r>
-        <w:rPr>
-          <w:rFonts w:ascii="Monaco" w:hAnsi="Monaco" w:cs="Monaco"/>
-          <w:color w:val="000000" w:themeColor="text1"/>
-          <w:sz w:val="20"/>
-          <w:szCs w:val="20"/>
-        </w:rPr>
-        <w:t>aq</w:t>
-      </w:r>
-      <w:proofErr w:type="spellEnd"/>
-      <w:r>
-        <w:rPr>
-          <w:rFonts w:ascii="Monaco" w:hAnsi="Monaco" w:cs="Monaco"/>
-          <w:color w:val="000000" w:themeColor="text1"/>
-          <w:sz w:val="20"/>
-          <w:szCs w:val="20"/>
-        </w:rPr>
-        <w:t>)</w:t>
-      </w:r>
+      <w:bookmarkStart w:id="0" w:name="_GoBack"/>
+      <w:bookmarkEnd w:id="0"/>
     </w:p>
     <w:sectPr>
       <w:pgSz w:w="11900" w:h="16840"/>

</xml_diff>